<commit_message>
📝 Sync laptop changes
</commit_message>
<xml_diff>
--- a/Bio_Herzmann.docx
+++ b/Bio_Herzmann.docx
@@ -1,6 +1,6 @@
 
 <file path=word/document.xml><?xml version="1.0" encoding="utf-8"?>
-<w:document xmlns:wpc="http://schemas.microsoft.com/office/word/2010/wordprocessingCanvas" xmlns:cx="http://schemas.microsoft.com/office/drawing/2014/chartex" xmlns:cx1="http://schemas.microsoft.com/office/drawing/2015/9/8/chartex" xmlns:cx2="http://schemas.microsoft.com/office/drawing/2015/10/21/chartex" xmlns:cx3="http://schemas.microsoft.com/office/drawing/2016/5/9/chartex" xmlns:cx4="http://schemas.microsoft.com/office/drawing/2016/5/10/chartex" xmlns:cx5="http://schemas.microsoft.com/office/drawing/2016/5/11/chartex" xmlns:cx6="http://schemas.microsoft.com/office/drawing/2016/5/12/chartex" xmlns:cx7="http://schemas.microsoft.com/office/drawing/2016/5/13/chartex" xmlns:cx8="http://schemas.microsoft.com/office/drawing/2016/5/14/chartex" xmlns:mc="http://schemas.openxmlformats.org/markup-compatibility/2006" xmlns:aink="http://schemas.microsoft.com/office/drawing/2016/ink" xmlns:am3d="http://schemas.microsoft.com/office/drawing/2017/model3d" xmlns:o="urn:schemas-microsoft-com:office:office" xmlns:r="http://schemas.openxmlformats.org/officeDocument/2006/relationships" xmlns:m="http://schemas.openxmlformats.org/officeDocument/2006/math" xmlns:v="urn:schemas-microsoft-com:vml" xmlns:wp14="http://schemas.microsoft.com/office/word/2010/wordprocessingDrawing" xmlns:wp="http://schemas.openxmlformats.org/drawingml/2006/wordprocessingDrawing" xmlns:w10="urn:schemas-microsoft-com:office:word" xmlns:w="http://schemas.openxmlformats.org/wordprocessingml/2006/main" xmlns:w14="http://schemas.microsoft.com/office/word/2010/wordml" xmlns:w15="http://schemas.microsoft.com/office/word/2012/wordml" xmlns:w16cid="http://schemas.microsoft.com/office/word/2016/wordml/cid" xmlns:w16se="http://schemas.microsoft.com/office/word/2015/wordml/symex" xmlns:wpg="http://schemas.microsoft.com/office/word/2010/wordprocessingGroup" xmlns:wpi="http://schemas.microsoft.com/office/word/2010/wordprocessingInk" xmlns:wne="http://schemas.microsoft.com/office/word/2006/wordml" xmlns:wps="http://schemas.microsoft.com/office/word/2010/wordprocessingShape" mc:Ignorable="w14 w15 w16se w16cid wp14">
+<w:document xmlns:wpc="http://schemas.microsoft.com/office/word/2010/wordprocessingCanvas" xmlns:cx="http://schemas.microsoft.com/office/drawing/2014/chartex" xmlns:cx1="http://schemas.microsoft.com/office/drawing/2015/9/8/chartex" xmlns:cx2="http://schemas.microsoft.com/office/drawing/2015/10/21/chartex" xmlns:cx3="http://schemas.microsoft.com/office/drawing/2016/5/9/chartex" xmlns:cx4="http://schemas.microsoft.com/office/drawing/2016/5/10/chartex" xmlns:cx5="http://schemas.microsoft.com/office/drawing/2016/5/11/chartex" xmlns:cx6="http://schemas.microsoft.com/office/drawing/2016/5/12/chartex" xmlns:cx7="http://schemas.microsoft.com/office/drawing/2016/5/13/chartex" xmlns:cx8="http://schemas.microsoft.com/office/drawing/2016/5/14/chartex" xmlns:mc="http://schemas.openxmlformats.org/markup-compatibility/2006" xmlns:aink="http://schemas.microsoft.com/office/drawing/2016/ink" xmlns:am3d="http://schemas.microsoft.com/office/drawing/2017/model3d" xmlns:o="urn:schemas-microsoft-com:office:office" xmlns:oel="http://schemas.microsoft.com/office/2019/extlst" xmlns:r="http://schemas.openxmlformats.org/officeDocument/2006/relationships" xmlns:m="http://schemas.openxmlformats.org/officeDocument/2006/math" xmlns:v="urn:schemas-microsoft-com:vml" xmlns:wp14="http://schemas.microsoft.com/office/word/2010/wordprocessingDrawing" xmlns:wp="http://schemas.openxmlformats.org/drawingml/2006/wordprocessingDrawing" xmlns:w10="urn:schemas-microsoft-com:office:word" xmlns:w="http://schemas.openxmlformats.org/wordprocessingml/2006/main" xmlns:w14="http://schemas.microsoft.com/office/word/2010/wordml" xmlns:w15="http://schemas.microsoft.com/office/word/2012/wordml" xmlns:w16cex="http://schemas.microsoft.com/office/word/2018/wordml/cex" xmlns:w16cid="http://schemas.microsoft.com/office/word/2016/wordml/cid" xmlns:w16="http://schemas.microsoft.com/office/word/2018/wordml" xmlns:w16du="http://schemas.microsoft.com/office/word/2023/wordml/word16du" xmlns:w16sdtdh="http://schemas.microsoft.com/office/word/2020/wordml/sdtdatahash" xmlns:w16sdtfl="http://schemas.microsoft.com/office/word/2024/wordml/sdtformatlock" xmlns:w16se="http://schemas.microsoft.com/office/word/2015/wordml/symex" xmlns:wpg="http://schemas.microsoft.com/office/word/2010/wordprocessingGroup" xmlns:wpi="http://schemas.microsoft.com/office/word/2010/wordprocessingInk" xmlns:wne="http://schemas.microsoft.com/office/word/2006/wordml" xmlns:wps="http://schemas.microsoft.com/office/word/2010/wordprocessingShape" mc:Ignorable="w14 w15 w16se w16cid w16 w16cex w16sdtdh w16sdtfl w16du wp14">
   <w:body>
     <w:p>
       <w:pPr>
@@ -276,7 +276,7 @@
           <w:pgMar w:top="1440" w:right="1440" w:bottom="1440" w:left="1440" w:header="0" w:footer="0" w:gutter="0"/>
           <w:cols w:space="720"/>
           <w:formProt w:val="0"/>
-          <w:docGrid w:linePitch="100" w:charSpace="4096"/>
+          <w:docGrid w:linePitch="100" w:charSpace="8192"/>
         </w:sectPr>
       </w:pPr>
     </w:p>
@@ -348,16 +348,7 @@
           <w:sz w:val="21"/>
           <w:szCs w:val="21"/>
         </w:rPr>
-        <w:t xml:space="preserve">October 1997 -May 2001: Partnerships to Advance Learning in Science (PALS). Supervisor: Dr Doug Yarger. Duties included website </w:t>
-      </w:r>
-      <w:r>
-        <w:rPr>
-          <w:rFonts w:ascii="Arial" w:hAnsi="Arial" w:cs="Arial"/>
-          <w:color w:val="auto"/>
-          <w:sz w:val="21"/>
-          <w:szCs w:val="21"/>
-        </w:rPr>
-        <w:t xml:space="preserve">administration, database programming and data manipulation. </w:t>
+        <w:t xml:space="preserve">October 1997 -May 2001: Partnerships to Advance Learning in Science (PALS). Supervisor: Dr Doug Yarger. Duties included website administration, database programming and data manipulation. </w:t>
       </w:r>
     </w:p>
     <w:p>
@@ -381,16 +372,7 @@
           <w:sz w:val="21"/>
           <w:szCs w:val="21"/>
         </w:rPr>
-        <w:t>March 1998 -May 2001: International Institute for Theoretical &amp; Applied Physics (IITAP). Supervisor: Doug Fils. Duties included multi-platform systems administration, computer programming and com</w:t>
-      </w:r>
-      <w:r>
-        <w:rPr>
-          <w:rFonts w:ascii="Arial" w:hAnsi="Arial" w:cs="Arial"/>
-          <w:color w:val="auto"/>
-          <w:sz w:val="21"/>
-          <w:szCs w:val="21"/>
-        </w:rPr>
-        <w:t xml:space="preserve">puter instruction. </w:t>
+        <w:t xml:space="preserve">March 1998 -May 2001: International Institute for Theoretical &amp; Applied Physics (IITAP). Supervisor: Doug Fils. Duties included multi-platform systems administration, computer programming and computer instruction. </w:t>
       </w:r>
     </w:p>
     <w:p>
@@ -408,8 +390,9 @@
           <w:sz w:val="21"/>
           <w:szCs w:val="21"/>
         </w:rPr>
-        <w:t>August 2001 -present: Iowa Environmental Mesonet (IEM). Supervisors: Dr Dennis Todey, Dr Raymond Arritt, and Dr Rick Cruse. Duties included integrating, archiving, disseminating and analyzing diverse environmental datasets. Serves as th</w:t>
-      </w:r>
+        <w:t xml:space="preserve">August 2001 -present: Iowa Environmental </w:t>
+      </w:r>
+      <w:proofErr w:type="spellStart"/>
       <w:r>
         <w:rPr>
           <w:rFonts w:ascii="Arial" w:hAnsi="Arial" w:cs="Arial"/>
@@ -417,7 +400,17 @@
           <w:sz w:val="21"/>
           <w:szCs w:val="21"/>
         </w:rPr>
-        <w:t xml:space="preserve">e focal point for the IEM eﬀort. </w:t>
+        <w:t>Mesonet</w:t>
+      </w:r>
+      <w:proofErr w:type="spellEnd"/>
+      <w:r>
+        <w:rPr>
+          <w:rFonts w:ascii="Arial" w:hAnsi="Arial" w:cs="Arial"/>
+          <w:color w:val="auto"/>
+          <w:sz w:val="21"/>
+          <w:szCs w:val="21"/>
+        </w:rPr>
+        <w:t xml:space="preserve"> (IEM). Supervisors: Dr Dennis Todey, Dr Raymond Arritt, and Dr Rick Cruse. Duties included integrating, archiving, disseminating and analyzing diverse environmental datasets. Serves as the focal point for the IEM eﬀort. </w:t>
       </w:r>
     </w:p>
     <w:p>
@@ -428,7 +421,7 @@
           <w:pgMar w:top="1440" w:right="1440" w:bottom="1440" w:left="1440" w:header="0" w:footer="0" w:gutter="0"/>
           <w:cols w:space="720"/>
           <w:formProt w:val="0"/>
-          <w:docGrid w:linePitch="100" w:charSpace="4096"/>
+          <w:docGrid w:linePitch="100" w:charSpace="8192"/>
         </w:sectPr>
       </w:pPr>
     </w:p>
@@ -465,7 +458,7 @@
         <w:pStyle w:val="CM4"/>
         <w:numPr>
           <w:ilvl w:val="0"/>
-          <w:numId w:val="4"/>
+          <w:numId w:val="3"/>
         </w:numPr>
         <w:jc w:val="both"/>
         <w:rPr>
@@ -479,8 +472,18 @@
           <w:rFonts w:ascii="Arial" w:hAnsi="Arial" w:cs="Arial"/>
           <w:sz w:val="22"/>
           <w:szCs w:val="22"/>
-        </w:rPr>
-        <w:t xml:space="preserve">Iqbal, Javed, M. Necpalova, S. Archontoulis, R. Anex, M. Bourguignon, </w:t>
+          <w:lang w:val="de-DE"/>
+        </w:rPr>
+        <w:t>Luquin, E., C. Ferrie, B. Gel</w:t>
+      </w:r>
+      <w:r>
+        <w:rPr>
+          <w:rFonts w:ascii="Arial" w:hAnsi="Arial" w:cs="Arial"/>
+          <w:sz w:val="22"/>
+          <w:szCs w:val="22"/>
+          <w:lang w:val="de-DE"/>
+        </w:rPr>
+        <w:t xml:space="preserve">der, </w:t>
       </w:r>
       <w:r>
         <w:rPr>
@@ -489,6 +492,7 @@
           <w:bCs/>
           <w:sz w:val="22"/>
           <w:szCs w:val="22"/>
+          <w:lang w:val="de-DE"/>
         </w:rPr>
         <w:t>D. Herzmann</w:t>
       </w:r>
@@ -497,8 +501,116 @@
           <w:rFonts w:ascii="Arial" w:hAnsi="Arial" w:cs="Arial"/>
           <w:sz w:val="22"/>
           <w:szCs w:val="22"/>
-        </w:rPr>
-        <w:t xml:space="preserve">, D. Mitchell, J. Sawyer, Q. Zhu, and M. Castellano. Extreme weather-year sequences have nonadditive effects on environmental nitrogen losses. Global Change Biology, 2017; 24 e303-e317. </w:t>
+          <w:lang w:val="de-DE"/>
+        </w:rPr>
+        <w:t xml:space="preserve">, et al. </w:t>
+      </w:r>
+      <w:r>
+        <w:rPr>
+          <w:rFonts w:ascii="Arial" w:hAnsi="Arial" w:cs="Arial"/>
+          <w:sz w:val="22"/>
+          <w:szCs w:val="22"/>
+        </w:rPr>
+        <w:t>Estimating erosion vulnerability within a</w:t>
+      </w:r>
+      <w:r>
+        <w:rPr>
+          <w:rFonts w:ascii="Arial" w:hAnsi="Arial" w:cs="Arial"/>
+          <w:sz w:val="22"/>
+          <w:szCs w:val="22"/>
+        </w:rPr>
+        <w:t xml:space="preserve">gricultural fields by downscaling the Daily Erosion Project (DEP): the </w:t>
+      </w:r>
+      <w:proofErr w:type="spellStart"/>
+      <w:r>
+        <w:rPr>
+          <w:rFonts w:ascii="Arial" w:hAnsi="Arial" w:cs="Arial"/>
+          <w:sz w:val="22"/>
+          <w:szCs w:val="22"/>
+        </w:rPr>
+        <w:t>OFEtool</w:t>
+      </w:r>
+      <w:proofErr w:type="spellEnd"/>
+      <w:r>
+        <w:rPr>
+          <w:rFonts w:ascii="Arial" w:hAnsi="Arial" w:cs="Arial"/>
+          <w:sz w:val="22"/>
+          <w:szCs w:val="22"/>
+        </w:rPr>
+        <w:t xml:space="preserve">. Earth Surface Processes and Landforms. 2024; 4444-4454. </w:t>
+      </w:r>
+      <w:r>
+        <w:rPr>
+          <w:rFonts w:ascii="Arial" w:hAnsi="Arial" w:cs="Arial"/>
+          <w:sz w:val="22"/>
+          <w:szCs w:val="22"/>
+        </w:rPr>
+        <w:t>https://doi.org/10.1002/esp.5978</w:t>
+      </w:r>
+    </w:p>
+    <w:p>
+      <w:pPr>
+        <w:pStyle w:val="CM4"/>
+        <w:numPr>
+          <w:ilvl w:val="0"/>
+          <w:numId w:val="3"/>
+        </w:numPr>
+        <w:jc w:val="both"/>
+        <w:rPr>
+          <w:rFonts w:ascii="Arial" w:hAnsi="Arial" w:cs="Arial"/>
+          <w:sz w:val="22"/>
+          <w:szCs w:val="22"/>
+        </w:rPr>
+      </w:pPr>
+      <w:r>
+        <w:rPr>
+          <w:rFonts w:ascii="Arial" w:hAnsi="Arial" w:cs="Arial"/>
+          <w:sz w:val="22"/>
+          <w:szCs w:val="22"/>
+        </w:rPr>
+        <w:t>Wang, E., R. Cruse, B. Sharma-Acharya</w:t>
+      </w:r>
+      <w:r>
+        <w:rPr>
+          <w:rFonts w:ascii="Arial" w:hAnsi="Arial" w:cs="Arial"/>
+          <w:b/>
+          <w:bCs/>
+          <w:sz w:val="22"/>
+          <w:szCs w:val="22"/>
+        </w:rPr>
+        <w:t>, D. Herzmann</w:t>
+      </w:r>
+      <w:r>
+        <w:rPr>
+          <w:rFonts w:ascii="Arial" w:hAnsi="Arial" w:cs="Arial"/>
+          <w:sz w:val="22"/>
+          <w:szCs w:val="22"/>
+        </w:rPr>
+        <w:t xml:space="preserve">, et al. </w:t>
+      </w:r>
+      <w:r>
+        <w:rPr>
+          <w:rFonts w:ascii="Arial" w:hAnsi="Arial" w:cs="Arial"/>
+          <w:sz w:val="22"/>
+          <w:szCs w:val="22"/>
+        </w:rPr>
+        <w:t>Strategic switchgrass (Panicum virgatum) production within row cropping systems: Regional</w:t>
+      </w:r>
+      <w:r>
+        <w:rPr>
+          <w:rFonts w:ascii="Cambria Math" w:hAnsi="Cambria Math" w:cs="Cambria Math"/>
+          <w:sz w:val="22"/>
+          <w:szCs w:val="22"/>
+        </w:rPr>
+        <w:t>‐</w:t>
+      </w:r>
+      <w:r>
+        <w:rPr>
+          <w:rFonts w:ascii="Arial" w:hAnsi="Arial" w:cs="Arial"/>
+          <w:sz w:val="22"/>
+          <w:szCs w:val="22"/>
+        </w:rPr>
+        <w:t xml:space="preserve">scale assessment of soil erosion loss and water runoff impacts. GCB Bioenergy, 2020; 955-967. </w:t>
       </w:r>
       <w:hyperlink r:id="rId5" w:history="1">
         <w:r>
@@ -508,7 +620,7 @@
             <w:sz w:val="22"/>
             <w:szCs w:val="22"/>
           </w:rPr>
-          <w:t>http://dx.doi.org/10.1111/gcb.13866</w:t>
+          <w:t>https://doi.org/10.1111/gcbb.12749</w:t>
         </w:r>
       </w:hyperlink>
     </w:p>
@@ -517,7 +629,7 @@
         <w:pStyle w:val="CM4"/>
         <w:numPr>
           <w:ilvl w:val="0"/>
-          <w:numId w:val="4"/>
+          <w:numId w:val="3"/>
         </w:numPr>
         <w:jc w:val="both"/>
         <w:rPr>
@@ -532,7 +644,33 @@
           <w:sz w:val="22"/>
           <w:szCs w:val="22"/>
         </w:rPr>
-        <w:t xml:space="preserve">Valcu-Lisman, A.M., P.W. Gassman, R. Arritt, T. Campbell, and </w:t>
+        <w:t>H</w:t>
+      </w:r>
+      <w:r>
+        <w:rPr>
+          <w:rFonts w:ascii="Arial" w:hAnsi="Arial" w:cs="Arial"/>
+          <w:sz w:val="22"/>
+          <w:szCs w:val="22"/>
+        </w:rPr>
+        <w:t xml:space="preserve">ornbuckle B, J. Patton, A. </w:t>
+      </w:r>
+      <w:proofErr w:type="spellStart"/>
+      <w:r>
+        <w:rPr>
+          <w:rFonts w:ascii="Arial" w:hAnsi="Arial" w:cs="Arial"/>
+          <w:sz w:val="22"/>
+          <w:szCs w:val="22"/>
+        </w:rPr>
+        <w:t>VanLoocke</w:t>
+      </w:r>
+      <w:proofErr w:type="spellEnd"/>
+      <w:r>
+        <w:rPr>
+          <w:rFonts w:ascii="Arial" w:hAnsi="Arial" w:cs="Arial"/>
+          <w:sz w:val="22"/>
+          <w:szCs w:val="22"/>
+        </w:rPr>
+        <w:t xml:space="preserve">, A. Suyker, M. Roby, V. Walker, E. Iyer, </w:t>
       </w:r>
       <w:r>
         <w:rPr>
@@ -542,58 +680,6 @@
           <w:sz w:val="22"/>
           <w:szCs w:val="22"/>
         </w:rPr>
-        <w:t>D.E. Herzmann</w:t>
-      </w:r>
-      <w:r>
-        <w:rPr>
-          <w:rFonts w:ascii="Arial" w:hAnsi="Arial" w:cs="Arial"/>
-          <w:sz w:val="22"/>
-          <w:szCs w:val="22"/>
-        </w:rPr>
-        <w:t xml:space="preserve">. Cost-effectiveness of reverse auctions for watershed nutrient reductions in the presence of climate variability: An empirical approach for the Boone River watershed. Journal of Soil and Water Conservation, 2017; 72(3) 280-295. </w:t>
-      </w:r>
-      <w:hyperlink r:id="rId6" w:history="1">
-        <w:r>
-          <w:rPr>
-            <w:rStyle w:val="Hyperlink"/>
-            <w:rFonts w:ascii="Arial" w:hAnsi="Arial" w:cs="Arial"/>
-            <w:sz w:val="22"/>
-            <w:szCs w:val="22"/>
-          </w:rPr>
-          <w:t>http://dx.doi.org/10.2489/jswc.72.3.280</w:t>
-        </w:r>
-      </w:hyperlink>
-    </w:p>
-    <w:p>
-      <w:pPr>
-        <w:pStyle w:val="CM4"/>
-        <w:numPr>
-          <w:ilvl w:val="0"/>
-          <w:numId w:val="4"/>
-        </w:numPr>
-        <w:jc w:val="both"/>
-        <w:rPr>
-          <w:rFonts w:ascii="Arial" w:hAnsi="Arial" w:cs="Arial"/>
-          <w:sz w:val="22"/>
-          <w:szCs w:val="22"/>
-        </w:rPr>
-      </w:pPr>
-      <w:r>
-        <w:rPr>
-          <w:rFonts w:ascii="Arial" w:hAnsi="Arial" w:cs="Arial"/>
-          <w:sz w:val="22"/>
-          <w:szCs w:val="22"/>
-        </w:rPr>
-        <w:t xml:space="preserve">Hornbuckle B, J. Patton, A. VanLoocke, A. Suyker, M. Roby, V. Walker, E. Iyer, </w:t>
-      </w:r>
-      <w:r>
-        <w:rPr>
-          <w:rFonts w:ascii="Arial" w:hAnsi="Arial" w:cs="Arial"/>
-          <w:b/>
-          <w:bCs/>
-          <w:sz w:val="22"/>
-          <w:szCs w:val="22"/>
-        </w:rPr>
         <w:t>D. Herzmann</w:t>
       </w:r>
       <w:r>
@@ -604,7 +690,7 @@
         </w:rPr>
         <w:t xml:space="preserve">, and E Endacott. SMOS optical thickness changes in response to the growth and development of crops, crop management, and weather. Remote Sensing of Environment, 2016; 180 320–333. </w:t>
       </w:r>
-      <w:hyperlink r:id="rId7" w:history="1">
+      <w:hyperlink r:id="rId6">
         <w:r>
           <w:rPr>
             <w:rStyle w:val="Hyperlink"/>
@@ -621,7 +707,7 @@
         <w:pStyle w:val="CM4"/>
         <w:numPr>
           <w:ilvl w:val="0"/>
-          <w:numId w:val="4"/>
+          <w:numId w:val="3"/>
         </w:numPr>
         <w:jc w:val="both"/>
         <w:rPr>
@@ -633,72 +719,31 @@
       <w:r>
         <w:rPr>
           <w:rFonts w:ascii="Arial" w:hAnsi="Arial" w:cs="Arial"/>
-          <w:sz w:val="22"/>
-          <w:szCs w:val="22"/>
-        </w:rPr>
-        <w:lastRenderedPageBreak/>
-        <w:t xml:space="preserve">Panagopoulos Y, Gassman P W, Arritt R W, </w:t>
-      </w:r>
-      <w:r>
-        <w:rPr>
-          <w:rFonts w:ascii="Arial" w:hAnsi="Arial" w:cs="Arial"/>
           <w:b/>
           <w:bCs/>
           <w:sz w:val="22"/>
           <w:szCs w:val="22"/>
-        </w:rPr>
-        <w:t>Herzmann D E</w:t>
-      </w:r>
-      <w:r>
-        <w:rPr>
-          <w:rFonts w:ascii="Arial" w:hAnsi="Arial" w:cs="Arial"/>
-          <w:sz w:val="22"/>
-          <w:szCs w:val="22"/>
-        </w:rPr>
-        <w:t>, Campbell T D, Valcu A, et al.  Impacts of climate change on hydrology, water quality and crop productivity in the Ohio-Tennessee River Basin.  Int J Agric &amp; Biol Eng, 2015; 8(3)</w:t>
-      </w:r>
-    </w:p>
-    <w:p>
-      <w:pPr>
-        <w:pStyle w:val="CM4"/>
-        <w:numPr>
-          <w:ilvl w:val="0"/>
-          <w:numId w:val="4"/>
-        </w:numPr>
-        <w:jc w:val="both"/>
-        <w:rPr>
-          <w:rFonts w:ascii="Arial" w:hAnsi="Arial" w:cs="Arial"/>
-          <w:sz w:val="22"/>
-          <w:szCs w:val="22"/>
-        </w:rPr>
-      </w:pPr>
-      <w:r>
-        <w:rPr>
-          <w:rFonts w:ascii="Arial" w:hAnsi="Arial" w:cs="Arial"/>
-          <w:b/>
-          <w:bCs/>
-          <w:sz w:val="22"/>
-          <w:szCs w:val="22"/>
-        </w:rPr>
-        <w:t>Herzmann, D</w:t>
-      </w:r>
-      <w:r>
-        <w:rPr>
-          <w:rFonts w:ascii="Arial" w:hAnsi="Arial" w:cs="Arial"/>
-          <w:b/>
-          <w:bCs/>
-          <w:sz w:val="22"/>
-          <w:szCs w:val="22"/>
-        </w:rPr>
-        <w:t>.</w:t>
-      </w:r>
-      <w:r>
-        <w:rPr>
-          <w:rFonts w:ascii="Arial" w:hAnsi="Arial" w:cs="Arial"/>
-          <w:sz w:val="22"/>
-          <w:szCs w:val="22"/>
-        </w:rPr>
-        <w:t>, L. Abendroth, and L. Bunderson. 2014. Data management approach to multidisciplinary agricultural research and syntheses. Journal of Soil and Water Conservation, 69(6), 180A-185A. http://dx.doi.org/10.2489/jswc.69.6.180A</w:t>
+          <w:lang w:val="de-DE"/>
+        </w:rPr>
+        <w:lastRenderedPageBreak/>
+        <w:t>Herzmann, D.</w:t>
+      </w:r>
+      <w:r>
+        <w:rPr>
+          <w:rFonts w:ascii="Arial" w:hAnsi="Arial" w:cs="Arial"/>
+          <w:sz w:val="22"/>
+          <w:szCs w:val="22"/>
+          <w:lang w:val="de-DE"/>
+        </w:rPr>
+        <w:t xml:space="preserve">, L. Abendroth, and L. Bunderson. </w:t>
+      </w:r>
+      <w:r>
+        <w:rPr>
+          <w:rFonts w:ascii="Arial" w:hAnsi="Arial" w:cs="Arial"/>
+          <w:sz w:val="22"/>
+          <w:szCs w:val="22"/>
+        </w:rPr>
+        <w:t>2014. Data management approach to multidisciplinary agricultural research and syntheses. Journal of Soil and Water Conservation, 69(6), 180A-185A. http://dx.doi.org/10.2489/jswc.69.6.180A</w:t>
       </w:r>
     </w:p>
     <w:p>
@@ -746,8 +791,9 @@
           <w:sz w:val="21"/>
           <w:szCs w:val="21"/>
         </w:rPr>
-        <w:t>The Iowa Environmental Mesonet. Integrating diverse datasets from eight diﬀerent observing networks in the state of Iowa. Program and maintain data ing</w:t>
-      </w:r>
+        <w:t xml:space="preserve">The Iowa Environmental </w:t>
+      </w:r>
+      <w:proofErr w:type="spellStart"/>
       <w:r>
         <w:rPr>
           <w:rFonts w:ascii="Arial" w:hAnsi="Arial" w:cs="Arial"/>
@@ -755,8 +801,9 @@
           <w:sz w:val="21"/>
           <w:szCs w:val="21"/>
         </w:rPr>
-        <w:t>estion / manipulation systems to process the data. Exploring and implementing new techniques for data visualization and dissemination. Coordinate with local agencies with oversight of their observing networks. Data focal point for observations in the state</w:t>
-      </w:r>
+        <w:t>Mesonet</w:t>
+      </w:r>
+      <w:proofErr w:type="spellEnd"/>
       <w:r>
         <w:rPr>
           <w:rFonts w:ascii="Arial" w:hAnsi="Arial" w:cs="Arial"/>
@@ -764,7 +811,7 @@
           <w:sz w:val="21"/>
           <w:szCs w:val="21"/>
         </w:rPr>
-        <w:t xml:space="preserve"> of Iowa.</w:t>
+        <w:t>. Integrating diverse datasets from eight diﬀerent observing networks in the state of Iowa. Program and maintain data ingestion / manipulation systems to process the data. Exploring and implementing new techniques for data visualization and dissemination. Coordinate with local agencies with oversight of their observing networks. Data focal point for observations in the state of Iowa.</w:t>
       </w:r>
     </w:p>
     <w:p>
@@ -782,43 +829,7 @@
           <w:sz w:val="21"/>
           <w:szCs w:val="21"/>
         </w:rPr>
-        <w:t xml:space="preserve">Sustainable Corn </w:t>
-      </w:r>
-      <w:r>
-        <w:rPr>
-          <w:rFonts w:ascii="Arial" w:hAnsi="Arial" w:cs="Arial"/>
-          <w:color w:val="auto"/>
-          <w:sz w:val="21"/>
-          <w:szCs w:val="21"/>
-        </w:rPr>
-        <w:t>CAP (Cropping Systems Coordinated Agricultural Project: Climate Change, Mitigation, and Adaptation in Corn-based Cropping Systems)</w:t>
-      </w:r>
-      <w:r>
-        <w:rPr>
-          <w:rFonts w:ascii="Arial" w:hAnsi="Arial" w:cs="Arial"/>
-          <w:color w:val="auto"/>
-          <w:sz w:val="21"/>
-          <w:szCs w:val="21"/>
-        </w:rPr>
-        <w:t>. The project</w:t>
-      </w:r>
-      <w:r>
-        <w:rPr>
-          <w:rFonts w:ascii="Arial" w:hAnsi="Arial" w:cs="Arial"/>
-          <w:color w:val="auto"/>
-          <w:sz w:val="21"/>
-          <w:szCs w:val="21"/>
-        </w:rPr>
-        <w:t xml:space="preserve"> was a multi-state transdisciplinary project supported by the USDA</w:t>
-      </w:r>
-      <w:r>
-        <w:rPr>
-          <w:rFonts w:ascii="Arial" w:hAnsi="Arial" w:cs="Arial"/>
-          <w:color w:val="auto"/>
-          <w:sz w:val="21"/>
-          <w:szCs w:val="21"/>
-        </w:rPr>
-        <w:t xml:space="preserve"> that integrated diverse datasets into a central database.</w:t>
+        <w:t>Sustainable Corn CAP (Cropping Systems Coordinated Agricultural Project: Climate Change, Mitigation, and Adaptation in Corn-based Cropping Systems). The project was a multi-state transdisciplinary project supported by the USDA that integrated diverse datasets into a central database.</w:t>
       </w:r>
     </w:p>
     <w:p>
@@ -838,8 +849,6 @@
         </w:rPr>
         <w:t>The Daily Erosion Project.  This project models near real time sheet and rill soil loss over agricultural regions of the midwestern US.</w:t>
       </w:r>
-      <w:bookmarkStart w:id="0" w:name="_GoBack"/>
-      <w:bookmarkEnd w:id="0"/>
     </w:p>
     <w:sectPr>
       <w:type w:val="continuous"/>
@@ -847,25 +856,28 @@
       <w:pgMar w:top="1440" w:right="1440" w:bottom="1440" w:left="1440" w:header="0" w:footer="0" w:gutter="0"/>
       <w:cols w:space="720"/>
       <w:formProt w:val="0"/>
-      <w:docGrid w:linePitch="100" w:charSpace="4096"/>
+      <w:docGrid w:linePitch="100" w:charSpace="8192"/>
     </w:sectPr>
   </w:body>
 </w:document>
 </file>
 
 <file path=word/numbering.xml><?xml version="1.0" encoding="utf-8"?>
-<w:numbering xmlns:wpc="http://schemas.microsoft.com/office/word/2010/wordprocessingCanvas" xmlns:cx="http://schemas.microsoft.com/office/drawing/2014/chartex" xmlns:cx1="http://schemas.microsoft.com/office/drawing/2015/9/8/chartex" xmlns:cx2="http://schemas.microsoft.com/office/drawing/2015/10/21/chartex" xmlns:cx3="http://schemas.microsoft.com/office/drawing/2016/5/9/chartex" xmlns:cx4="http://schemas.microsoft.com/office/drawing/2016/5/10/chartex" xmlns:cx5="http://schemas.microsoft.com/office/drawing/2016/5/11/chartex" xmlns:cx6="http://schemas.microsoft.com/office/drawing/2016/5/12/chartex" xmlns:cx7="http://schemas.microsoft.com/office/drawing/2016/5/13/chartex" xmlns:cx8="http://schemas.microsoft.com/office/drawing/2016/5/14/chartex" xmlns:mc="http://schemas.openxmlformats.org/markup-compatibility/2006" xmlns:aink="http://schemas.microsoft.com/office/drawing/2016/ink" xmlns:am3d="http://schemas.microsoft.com/office/drawing/2017/model3d" xmlns:o="urn:schemas-microsoft-com:office:office" xmlns:r="http://schemas.openxmlformats.org/officeDocument/2006/relationships" xmlns:m="http://schemas.openxmlformats.org/officeDocument/2006/math" xmlns:v="urn:schemas-microsoft-com:vml" xmlns:wp14="http://schemas.microsoft.com/office/word/2010/wordprocessingDrawing" xmlns:wp="http://schemas.openxmlformats.org/drawingml/2006/wordprocessingDrawing" xmlns:w10="urn:schemas-microsoft-com:office:word" xmlns:w="http://schemas.openxmlformats.org/wordprocessingml/2006/main" xmlns:w14="http://schemas.microsoft.com/office/word/2010/wordml" xmlns:w15="http://schemas.microsoft.com/office/word/2012/wordml" xmlns:w16cid="http://schemas.microsoft.com/office/word/2016/wordml/cid" xmlns:w16se="http://schemas.microsoft.com/office/word/2015/wordml/symex" xmlns:wpg="http://schemas.microsoft.com/office/word/2010/wordprocessingGroup" xmlns:wpi="http://schemas.microsoft.com/office/word/2010/wordprocessingInk" xmlns:wne="http://schemas.microsoft.com/office/word/2006/wordml" xmlns:wps="http://schemas.microsoft.com/office/word/2010/wordprocessingShape" mc:Ignorable="w14 w15 w16se w16cid wp14">
+<w:numbering xmlns:wpc="http://schemas.microsoft.com/office/word/2010/wordprocessingCanvas" xmlns:cx="http://schemas.microsoft.com/office/drawing/2014/chartex" xmlns:cx1="http://schemas.microsoft.com/office/drawing/2015/9/8/chartex" xmlns:cx2="http://schemas.microsoft.com/office/drawing/2015/10/21/chartex" xmlns:cx3="http://schemas.microsoft.com/office/drawing/2016/5/9/chartex" xmlns:cx4="http://schemas.microsoft.com/office/drawing/2016/5/10/chartex" xmlns:cx5="http://schemas.microsoft.com/office/drawing/2016/5/11/chartex" xmlns:cx6="http://schemas.microsoft.com/office/drawing/2016/5/12/chartex" xmlns:cx7="http://schemas.microsoft.com/office/drawing/2016/5/13/chartex" xmlns:cx8="http://schemas.microsoft.com/office/drawing/2016/5/14/chartex" xmlns:mc="http://schemas.openxmlformats.org/markup-compatibility/2006" xmlns:aink="http://schemas.microsoft.com/office/drawing/2016/ink" xmlns:am3d="http://schemas.microsoft.com/office/drawing/2017/model3d" xmlns:o="urn:schemas-microsoft-com:office:office" xmlns:oel="http://schemas.microsoft.com/office/2019/extlst" xmlns:r="http://schemas.openxmlformats.org/officeDocument/2006/relationships" xmlns:m="http://schemas.openxmlformats.org/officeDocument/2006/math" xmlns:v="urn:schemas-microsoft-com:vml" xmlns:wp14="http://schemas.microsoft.com/office/word/2010/wordprocessingDrawing" xmlns:wp="http://schemas.openxmlformats.org/drawingml/2006/wordprocessingDrawing" xmlns:w10="urn:schemas-microsoft-com:office:word" xmlns:w="http://schemas.openxmlformats.org/wordprocessingml/2006/main" xmlns:w14="http://schemas.microsoft.com/office/word/2010/wordml" xmlns:w15="http://schemas.microsoft.com/office/word/2012/wordml" xmlns:w16cex="http://schemas.microsoft.com/office/word/2018/wordml/cex" xmlns:w16cid="http://schemas.microsoft.com/office/word/2016/wordml/cid" xmlns:w16="http://schemas.microsoft.com/office/word/2018/wordml" xmlns:w16du="http://schemas.microsoft.com/office/word/2023/wordml/word16du" xmlns:w16sdtdh="http://schemas.microsoft.com/office/word/2020/wordml/sdtdatahash" xmlns:w16sdtfl="http://schemas.microsoft.com/office/word/2024/wordml/sdtformatlock" xmlns:w16se="http://schemas.microsoft.com/office/word/2015/wordml/symex" xmlns:wpg="http://schemas.microsoft.com/office/word/2010/wordprocessingGroup" xmlns:wpi="http://schemas.microsoft.com/office/word/2010/wordprocessingInk" xmlns:wne="http://schemas.microsoft.com/office/word/2006/wordml" xmlns:wps="http://schemas.microsoft.com/office/word/2010/wordprocessingShape" mc:Ignorable="w14 w15 w16se w16cid w16 w16cex w16sdtdh w16sdtfl w16du wp14">
   <w:abstractNum w:abstractNumId="0" w15:restartNumberingAfterBreak="0">
-    <w:nsid w:val="02162E98"/>
+    <w:nsid w:val="04445119"/>
     <w:multiLevelType w:val="multilevel"/>
-    <w:tmpl w:val="5A087732"/>
+    <w:tmpl w:val="EB2A350A"/>
     <w:lvl w:ilvl="0">
       <w:start w:val="1"/>
       <w:numFmt w:val="bullet"/>
       <w:lvlText w:val=""/>
       <w:lvlJc w:val="left"/>
       <w:pPr>
-        <w:ind w:left="360" w:hanging="360"/>
+        <w:tabs>
+          <w:tab w:val="num" w:pos="0"/>
+        </w:tabs>
+        <w:ind w:left="720" w:hanging="360"/>
       </w:pPr>
       <w:rPr>
         <w:rFonts w:ascii="Symbol" w:hAnsi="Symbol" w:cs="Symbol" w:hint="default"/>
@@ -877,7 +889,10 @@
       <w:lvlText w:val="o"/>
       <w:lvlJc w:val="left"/>
       <w:pPr>
-        <w:ind w:left="1080" w:hanging="360"/>
+        <w:tabs>
+          <w:tab w:val="num" w:pos="0"/>
+        </w:tabs>
+        <w:ind w:left="1440" w:hanging="360"/>
       </w:pPr>
       <w:rPr>
         <w:rFonts w:ascii="Courier New" w:hAnsi="Courier New" w:cs="Courier New" w:hint="default"/>
@@ -889,7 +904,10 @@
       <w:lvlText w:val=""/>
       <w:lvlJc w:val="left"/>
       <w:pPr>
-        <w:ind w:left="1800" w:hanging="360"/>
+        <w:tabs>
+          <w:tab w:val="num" w:pos="0"/>
+        </w:tabs>
+        <w:ind w:left="2160" w:hanging="360"/>
       </w:pPr>
       <w:rPr>
         <w:rFonts w:ascii="Wingdings" w:hAnsi="Wingdings" w:cs="Wingdings" w:hint="default"/>
@@ -901,7 +919,10 @@
       <w:lvlText w:val=""/>
       <w:lvlJc w:val="left"/>
       <w:pPr>
-        <w:ind w:left="2520" w:hanging="360"/>
+        <w:tabs>
+          <w:tab w:val="num" w:pos="0"/>
+        </w:tabs>
+        <w:ind w:left="2880" w:hanging="360"/>
       </w:pPr>
       <w:rPr>
         <w:rFonts w:ascii="Symbol" w:hAnsi="Symbol" w:cs="Symbol" w:hint="default"/>
@@ -913,7 +934,10 @@
       <w:lvlText w:val="o"/>
       <w:lvlJc w:val="left"/>
       <w:pPr>
-        <w:ind w:left="3240" w:hanging="360"/>
+        <w:tabs>
+          <w:tab w:val="num" w:pos="0"/>
+        </w:tabs>
+        <w:ind w:left="3600" w:hanging="360"/>
       </w:pPr>
       <w:rPr>
         <w:rFonts w:ascii="Courier New" w:hAnsi="Courier New" w:cs="Courier New" w:hint="default"/>
@@ -925,7 +949,10 @@
       <w:lvlText w:val=""/>
       <w:lvlJc w:val="left"/>
       <w:pPr>
-        <w:ind w:left="3960" w:hanging="360"/>
+        <w:tabs>
+          <w:tab w:val="num" w:pos="0"/>
+        </w:tabs>
+        <w:ind w:left="4320" w:hanging="360"/>
       </w:pPr>
       <w:rPr>
         <w:rFonts w:ascii="Wingdings" w:hAnsi="Wingdings" w:cs="Wingdings" w:hint="default"/>
@@ -937,7 +964,10 @@
       <w:lvlText w:val=""/>
       <w:lvlJc w:val="left"/>
       <w:pPr>
-        <w:ind w:left="4680" w:hanging="360"/>
+        <w:tabs>
+          <w:tab w:val="num" w:pos="0"/>
+        </w:tabs>
+        <w:ind w:left="5040" w:hanging="360"/>
       </w:pPr>
       <w:rPr>
         <w:rFonts w:ascii="Symbol" w:hAnsi="Symbol" w:cs="Symbol" w:hint="default"/>
@@ -949,7 +979,10 @@
       <w:lvlText w:val="o"/>
       <w:lvlJc w:val="left"/>
       <w:pPr>
-        <w:ind w:left="5400" w:hanging="360"/>
+        <w:tabs>
+          <w:tab w:val="num" w:pos="0"/>
+        </w:tabs>
+        <w:ind w:left="5760" w:hanging="360"/>
       </w:pPr>
       <w:rPr>
         <w:rFonts w:ascii="Courier New" w:hAnsi="Courier New" w:cs="Courier New" w:hint="default"/>
@@ -961,7 +994,10 @@
       <w:lvlText w:val=""/>
       <w:lvlJc w:val="left"/>
       <w:pPr>
-        <w:ind w:left="6120" w:hanging="360"/>
+        <w:tabs>
+          <w:tab w:val="num" w:pos="0"/>
+        </w:tabs>
+        <w:ind w:left="6480" w:hanging="360"/>
       </w:pPr>
       <w:rPr>
         <w:rFonts w:ascii="Wingdings" w:hAnsi="Wingdings" w:cs="Wingdings" w:hint="default"/>
@@ -969,15 +1005,18 @@
     </w:lvl>
   </w:abstractNum>
   <w:abstractNum w:abstractNumId="1" w15:restartNumberingAfterBreak="0">
-    <w:nsid w:val="0A8953E1"/>
+    <w:nsid w:val="3F310D24"/>
     <w:multiLevelType w:val="multilevel"/>
-    <w:tmpl w:val="5AAE3184"/>
+    <w:tmpl w:val="B07C1250"/>
     <w:lvl w:ilvl="0">
       <w:start w:val="1"/>
       <w:numFmt w:val="bullet"/>
       <w:lvlText w:val=""/>
       <w:lvlJc w:val="left"/>
       <w:pPr>
+        <w:tabs>
+          <w:tab w:val="num" w:pos="0"/>
+        </w:tabs>
         <w:ind w:left="360" w:hanging="360"/>
       </w:pPr>
       <w:rPr>
@@ -990,6 +1029,9 @@
       <w:lvlText w:val="o"/>
       <w:lvlJc w:val="left"/>
       <w:pPr>
+        <w:tabs>
+          <w:tab w:val="num" w:pos="0"/>
+        </w:tabs>
         <w:ind w:left="1080" w:hanging="360"/>
       </w:pPr>
       <w:rPr>
@@ -1002,6 +1044,9 @@
       <w:lvlText w:val=""/>
       <w:lvlJc w:val="left"/>
       <w:pPr>
+        <w:tabs>
+          <w:tab w:val="num" w:pos="0"/>
+        </w:tabs>
         <w:ind w:left="1800" w:hanging="360"/>
       </w:pPr>
       <w:rPr>
@@ -1014,6 +1059,9 @@
       <w:lvlText w:val=""/>
       <w:lvlJc w:val="left"/>
       <w:pPr>
+        <w:tabs>
+          <w:tab w:val="num" w:pos="0"/>
+        </w:tabs>
         <w:ind w:left="2520" w:hanging="360"/>
       </w:pPr>
       <w:rPr>
@@ -1026,6 +1074,9 @@
       <w:lvlText w:val="o"/>
       <w:lvlJc w:val="left"/>
       <w:pPr>
+        <w:tabs>
+          <w:tab w:val="num" w:pos="0"/>
+        </w:tabs>
         <w:ind w:left="3240" w:hanging="360"/>
       </w:pPr>
       <w:rPr>
@@ -1038,6 +1089,9 @@
       <w:lvlText w:val=""/>
       <w:lvlJc w:val="left"/>
       <w:pPr>
+        <w:tabs>
+          <w:tab w:val="num" w:pos="0"/>
+        </w:tabs>
         <w:ind w:left="3960" w:hanging="360"/>
       </w:pPr>
       <w:rPr>
@@ -1050,6 +1104,9 @@
       <w:lvlText w:val=""/>
       <w:lvlJc w:val="left"/>
       <w:pPr>
+        <w:tabs>
+          <w:tab w:val="num" w:pos="0"/>
+        </w:tabs>
         <w:ind w:left="4680" w:hanging="360"/>
       </w:pPr>
       <w:rPr>
@@ -1062,6 +1119,9 @@
       <w:lvlText w:val="o"/>
       <w:lvlJc w:val="left"/>
       <w:pPr>
+        <w:tabs>
+          <w:tab w:val="num" w:pos="0"/>
+        </w:tabs>
         <w:ind w:left="5400" w:hanging="360"/>
       </w:pPr>
       <w:rPr>
@@ -1074,6 +1134,9 @@
       <w:lvlText w:val=""/>
       <w:lvlJc w:val="left"/>
       <w:pPr>
+        <w:tabs>
+          <w:tab w:val="num" w:pos="0"/>
+        </w:tabs>
         <w:ind w:left="6120" w:hanging="360"/>
       </w:pPr>
       <w:rPr>
@@ -1082,122 +1145,149 @@
     </w:lvl>
   </w:abstractNum>
   <w:abstractNum w:abstractNumId="2" w15:restartNumberingAfterBreak="0">
-    <w:nsid w:val="10BA6C48"/>
-    <w:multiLevelType w:val="hybridMultilevel"/>
-    <w:tmpl w:val="C6CC2C4C"/>
-    <w:lvl w:ilvl="0" w:tplc="04090001">
+    <w:nsid w:val="5F267F69"/>
+    <w:multiLevelType w:val="multilevel"/>
+    <w:tmpl w:val="5E5C65BC"/>
+    <w:lvl w:ilvl="0">
       <w:start w:val="1"/>
       <w:numFmt w:val="bullet"/>
       <w:lvlText w:val=""/>
       <w:lvlJc w:val="left"/>
       <w:pPr>
-        <w:ind w:left="720" w:hanging="360"/>
-      </w:pPr>
-      <w:rPr>
-        <w:rFonts w:ascii="Symbol" w:hAnsi="Symbol" w:hint="default"/>
-      </w:rPr>
-    </w:lvl>
-    <w:lvl w:ilvl="1" w:tplc="04090003" w:tentative="1">
+        <w:tabs>
+          <w:tab w:val="num" w:pos="0"/>
+        </w:tabs>
+        <w:ind w:left="360" w:hanging="360"/>
+      </w:pPr>
+      <w:rPr>
+        <w:rFonts w:ascii="Symbol" w:hAnsi="Symbol" w:cs="Symbol" w:hint="default"/>
+      </w:rPr>
+    </w:lvl>
+    <w:lvl w:ilvl="1">
       <w:start w:val="1"/>
       <w:numFmt w:val="bullet"/>
       <w:lvlText w:val="o"/>
       <w:lvlJc w:val="left"/>
       <w:pPr>
-        <w:ind w:left="1440" w:hanging="360"/>
+        <w:tabs>
+          <w:tab w:val="num" w:pos="0"/>
+        </w:tabs>
+        <w:ind w:left="1080" w:hanging="360"/>
       </w:pPr>
       <w:rPr>
         <w:rFonts w:ascii="Courier New" w:hAnsi="Courier New" w:cs="Courier New" w:hint="default"/>
       </w:rPr>
     </w:lvl>
-    <w:lvl w:ilvl="2" w:tplc="04090005" w:tentative="1">
+    <w:lvl w:ilvl="2">
       <w:start w:val="1"/>
       <w:numFmt w:val="bullet"/>
       <w:lvlText w:val=""/>
       <w:lvlJc w:val="left"/>
       <w:pPr>
-        <w:ind w:left="2160" w:hanging="360"/>
-      </w:pPr>
-      <w:rPr>
-        <w:rFonts w:ascii="Wingdings" w:hAnsi="Wingdings" w:hint="default"/>
-      </w:rPr>
-    </w:lvl>
-    <w:lvl w:ilvl="3" w:tplc="04090001" w:tentative="1">
+        <w:tabs>
+          <w:tab w:val="num" w:pos="0"/>
+        </w:tabs>
+        <w:ind w:left="1800" w:hanging="360"/>
+      </w:pPr>
+      <w:rPr>
+        <w:rFonts w:ascii="Wingdings" w:hAnsi="Wingdings" w:cs="Wingdings" w:hint="default"/>
+      </w:rPr>
+    </w:lvl>
+    <w:lvl w:ilvl="3">
       <w:start w:val="1"/>
       <w:numFmt w:val="bullet"/>
       <w:lvlText w:val=""/>
       <w:lvlJc w:val="left"/>
       <w:pPr>
-        <w:ind w:left="2880" w:hanging="360"/>
-      </w:pPr>
-      <w:rPr>
-        <w:rFonts w:ascii="Symbol" w:hAnsi="Symbol" w:hint="default"/>
-      </w:rPr>
-    </w:lvl>
-    <w:lvl w:ilvl="4" w:tplc="04090003" w:tentative="1">
+        <w:tabs>
+          <w:tab w:val="num" w:pos="0"/>
+        </w:tabs>
+        <w:ind w:left="2520" w:hanging="360"/>
+      </w:pPr>
+      <w:rPr>
+        <w:rFonts w:ascii="Symbol" w:hAnsi="Symbol" w:cs="Symbol" w:hint="default"/>
+      </w:rPr>
+    </w:lvl>
+    <w:lvl w:ilvl="4">
       <w:start w:val="1"/>
       <w:numFmt w:val="bullet"/>
       <w:lvlText w:val="o"/>
       <w:lvlJc w:val="left"/>
       <w:pPr>
-        <w:ind w:left="3600" w:hanging="360"/>
+        <w:tabs>
+          <w:tab w:val="num" w:pos="0"/>
+        </w:tabs>
+        <w:ind w:left="3240" w:hanging="360"/>
       </w:pPr>
       <w:rPr>
         <w:rFonts w:ascii="Courier New" w:hAnsi="Courier New" w:cs="Courier New" w:hint="default"/>
       </w:rPr>
     </w:lvl>
-    <w:lvl w:ilvl="5" w:tplc="04090005" w:tentative="1">
+    <w:lvl w:ilvl="5">
       <w:start w:val="1"/>
       <w:numFmt w:val="bullet"/>
       <w:lvlText w:val=""/>
       <w:lvlJc w:val="left"/>
       <w:pPr>
-        <w:ind w:left="4320" w:hanging="360"/>
-      </w:pPr>
-      <w:rPr>
-        <w:rFonts w:ascii="Wingdings" w:hAnsi="Wingdings" w:hint="default"/>
-      </w:rPr>
-    </w:lvl>
-    <w:lvl w:ilvl="6" w:tplc="04090001" w:tentative="1">
+        <w:tabs>
+          <w:tab w:val="num" w:pos="0"/>
+        </w:tabs>
+        <w:ind w:left="3960" w:hanging="360"/>
+      </w:pPr>
+      <w:rPr>
+        <w:rFonts w:ascii="Wingdings" w:hAnsi="Wingdings" w:cs="Wingdings" w:hint="default"/>
+      </w:rPr>
+    </w:lvl>
+    <w:lvl w:ilvl="6">
       <w:start w:val="1"/>
       <w:numFmt w:val="bullet"/>
       <w:lvlText w:val=""/>
       <w:lvlJc w:val="left"/>
       <w:pPr>
-        <w:ind w:left="5040" w:hanging="360"/>
-      </w:pPr>
-      <w:rPr>
-        <w:rFonts w:ascii="Symbol" w:hAnsi="Symbol" w:hint="default"/>
-      </w:rPr>
-    </w:lvl>
-    <w:lvl w:ilvl="7" w:tplc="04090003" w:tentative="1">
+        <w:tabs>
+          <w:tab w:val="num" w:pos="0"/>
+        </w:tabs>
+        <w:ind w:left="4680" w:hanging="360"/>
+      </w:pPr>
+      <w:rPr>
+        <w:rFonts w:ascii="Symbol" w:hAnsi="Symbol" w:cs="Symbol" w:hint="default"/>
+      </w:rPr>
+    </w:lvl>
+    <w:lvl w:ilvl="7">
       <w:start w:val="1"/>
       <w:numFmt w:val="bullet"/>
       <w:lvlText w:val="o"/>
       <w:lvlJc w:val="left"/>
       <w:pPr>
-        <w:ind w:left="5760" w:hanging="360"/>
+        <w:tabs>
+          <w:tab w:val="num" w:pos="0"/>
+        </w:tabs>
+        <w:ind w:left="5400" w:hanging="360"/>
       </w:pPr>
       <w:rPr>
         <w:rFonts w:ascii="Courier New" w:hAnsi="Courier New" w:cs="Courier New" w:hint="default"/>
       </w:rPr>
     </w:lvl>
-    <w:lvl w:ilvl="8" w:tplc="04090005" w:tentative="1">
+    <w:lvl w:ilvl="8">
       <w:start w:val="1"/>
       <w:numFmt w:val="bullet"/>
       <w:lvlText w:val=""/>
       <w:lvlJc w:val="left"/>
       <w:pPr>
-        <w:ind w:left="6480" w:hanging="360"/>
-      </w:pPr>
-      <w:rPr>
-        <w:rFonts w:ascii="Wingdings" w:hAnsi="Wingdings" w:hint="default"/>
+        <w:tabs>
+          <w:tab w:val="num" w:pos="0"/>
+        </w:tabs>
+        <w:ind w:left="6120" w:hanging="360"/>
+      </w:pPr>
+      <w:rPr>
+        <w:rFonts w:ascii="Wingdings" w:hAnsi="Wingdings" w:cs="Wingdings" w:hint="default"/>
       </w:rPr>
     </w:lvl>
   </w:abstractNum>
   <w:abstractNum w:abstractNumId="3" w15:restartNumberingAfterBreak="0">
-    <w:nsid w:val="7FBC1E41"/>
+    <w:nsid w:val="6AD12EC5"/>
     <w:multiLevelType w:val="multilevel"/>
-    <w:tmpl w:val="A96E74B2"/>
+    <w:tmpl w:val="E49CE86C"/>
     <w:lvl w:ilvl="0">
       <w:start w:val="1"/>
       <w:numFmt w:val="none"/>
@@ -1205,6 +1295,9 @@
       <w:lvlText w:val=""/>
       <w:lvlJc w:val="left"/>
       <w:pPr>
+        <w:tabs>
+          <w:tab w:val="num" w:pos="0"/>
+        </w:tabs>
         <w:ind w:left="0" w:firstLine="0"/>
       </w:pPr>
     </w:lvl>
@@ -1215,6 +1308,9 @@
       <w:lvlText w:val=""/>
       <w:lvlJc w:val="left"/>
       <w:pPr>
+        <w:tabs>
+          <w:tab w:val="num" w:pos="0"/>
+        </w:tabs>
         <w:ind w:left="0" w:firstLine="0"/>
       </w:pPr>
     </w:lvl>
@@ -1225,6 +1321,9 @@
       <w:lvlText w:val=""/>
       <w:lvlJc w:val="left"/>
       <w:pPr>
+        <w:tabs>
+          <w:tab w:val="num" w:pos="0"/>
+        </w:tabs>
         <w:ind w:left="0" w:firstLine="0"/>
       </w:pPr>
     </w:lvl>
@@ -1235,6 +1334,9 @@
       <w:lvlText w:val=""/>
       <w:lvlJc w:val="left"/>
       <w:pPr>
+        <w:tabs>
+          <w:tab w:val="num" w:pos="0"/>
+        </w:tabs>
         <w:ind w:left="0" w:firstLine="0"/>
       </w:pPr>
     </w:lvl>
@@ -1245,6 +1347,9 @@
       <w:lvlText w:val=""/>
       <w:lvlJc w:val="left"/>
       <w:pPr>
+        <w:tabs>
+          <w:tab w:val="num" w:pos="0"/>
+        </w:tabs>
         <w:ind w:left="0" w:firstLine="0"/>
       </w:pPr>
     </w:lvl>
@@ -1255,6 +1360,9 @@
       <w:lvlText w:val=""/>
       <w:lvlJc w:val="left"/>
       <w:pPr>
+        <w:tabs>
+          <w:tab w:val="num" w:pos="0"/>
+        </w:tabs>
         <w:ind w:left="0" w:firstLine="0"/>
       </w:pPr>
     </w:lvl>
@@ -1265,6 +1373,9 @@
       <w:lvlText w:val=""/>
       <w:lvlJc w:val="left"/>
       <w:pPr>
+        <w:tabs>
+          <w:tab w:val="num" w:pos="0"/>
+        </w:tabs>
         <w:ind w:left="0" w:firstLine="0"/>
       </w:pPr>
     </w:lvl>
@@ -1275,6 +1386,9 @@
       <w:lvlText w:val=""/>
       <w:lvlJc w:val="left"/>
       <w:pPr>
+        <w:tabs>
+          <w:tab w:val="num" w:pos="0"/>
+        </w:tabs>
         <w:ind w:left="0" w:firstLine="0"/>
       </w:pPr>
     </w:lvl>
@@ -1285,27 +1399,30 @@
       <w:lvlText w:val=""/>
       <w:lvlJc w:val="left"/>
       <w:pPr>
+        <w:tabs>
+          <w:tab w:val="num" w:pos="0"/>
+        </w:tabs>
         <w:ind w:left="0" w:firstLine="0"/>
       </w:pPr>
     </w:lvl>
   </w:abstractNum>
-  <w:num w:numId="1">
+  <w:num w:numId="1" w16cid:durableId="1660844491">
+    <w:abstractNumId w:val="1"/>
+  </w:num>
+  <w:num w:numId="2" w16cid:durableId="310214619">
+    <w:abstractNumId w:val="2"/>
+  </w:num>
+  <w:num w:numId="3" w16cid:durableId="1830100771">
     <w:abstractNumId w:val="0"/>
   </w:num>
-  <w:num w:numId="2">
-    <w:abstractNumId w:val="1"/>
-  </w:num>
-  <w:num w:numId="3">
+  <w:num w:numId="4" w16cid:durableId="335887842">
     <w:abstractNumId w:val="3"/>
-  </w:num>
-  <w:num w:numId="4">
-    <w:abstractNumId w:val="2"/>
   </w:num>
 </w:numbering>
 </file>
 
 <file path=word/styles.xml><?xml version="1.0" encoding="utf-8"?>
-<w:styles xmlns:mc="http://schemas.openxmlformats.org/markup-compatibility/2006" xmlns:r="http://schemas.openxmlformats.org/officeDocument/2006/relationships" xmlns:w="http://schemas.openxmlformats.org/wordprocessingml/2006/main" xmlns:w14="http://schemas.microsoft.com/office/word/2010/wordml" xmlns:w15="http://schemas.microsoft.com/office/word/2012/wordml" xmlns:w16cid="http://schemas.microsoft.com/office/word/2016/wordml/cid" xmlns:w16se="http://schemas.microsoft.com/office/word/2015/wordml/symex" mc:Ignorable="w14 w15 w16se w16cid">
+<w:styles xmlns:mc="http://schemas.openxmlformats.org/markup-compatibility/2006" xmlns:r="http://schemas.openxmlformats.org/officeDocument/2006/relationships" xmlns:w="http://schemas.openxmlformats.org/wordprocessingml/2006/main" xmlns:w14="http://schemas.microsoft.com/office/word/2010/wordml" xmlns:w15="http://schemas.microsoft.com/office/word/2012/wordml" xmlns:w16cex="http://schemas.microsoft.com/office/word/2018/wordml/cex" xmlns:w16cid="http://schemas.microsoft.com/office/word/2016/wordml/cid" xmlns:w16="http://schemas.microsoft.com/office/word/2018/wordml" xmlns:w16du="http://schemas.microsoft.com/office/word/2023/wordml/word16du" xmlns:w16sdtdh="http://schemas.microsoft.com/office/word/2020/wordml/sdtdatahash" xmlns:w16sdtfl="http://schemas.microsoft.com/office/word/2024/wordml/sdtformatlock" xmlns:w16se="http://schemas.microsoft.com/office/word/2015/wordml/symex" mc:Ignorable="w14 w15 w16se w16cid w16 w16cex w16sdtdh w16sdtfl w16du">
   <w:docDefaults>
     <w:rPrDefault>
       <w:rPr>
@@ -1315,7 +1432,11 @@
         <w:lang w:val="en-US" w:eastAsia="en-US" w:bidi="ar-SA"/>
       </w:rPr>
     </w:rPrDefault>
-    <w:pPrDefault/>
+    <w:pPrDefault>
+      <w:pPr>
+        <w:suppressAutoHyphens/>
+      </w:pPr>
+    </w:pPrDefault>
   </w:docDefaults>
   <w:latentStyles w:defLockedState="0" w:defUIPriority="99" w:defSemiHidden="0" w:defUnhideWhenUsed="0" w:defQFormat="0" w:count="376">
     <w:lsdException w:name="Normal" w:uiPriority="0" w:qFormat="1"/>
@@ -1472,7 +1593,7 @@
     <w:lsdException w:name="Table Web 2" w:semiHidden="1" w:unhideWhenUsed="1"/>
     <w:lsdException w:name="Table Web 3" w:semiHidden="1" w:unhideWhenUsed="1"/>
     <w:lsdException w:name="Balloon Text" w:semiHidden="1" w:unhideWhenUsed="1"/>
-    <w:lsdException w:name="Table Grid" w:semiHidden="1" w:uiPriority="59" w:unhideWhenUsed="1"/>
+    <w:lsdException w:name="Table Grid" w:uiPriority="59"/>
     <w:lsdException w:name="Table Theme" w:semiHidden="1" w:unhideWhenUsed="1"/>
     <w:lsdException w:name="Placeholder Text" w:semiHidden="1"/>
     <w:lsdException w:name="No Spacing" w:uiPriority="1" w:qFormat="1"/>
@@ -1786,65 +1907,29 @@
       <w:szCs w:val="26"/>
     </w:rPr>
   </w:style>
-  <w:style w:type="character" w:customStyle="1" w:styleId="ListLabel1">
-    <w:name w:val="ListLabel 1"/>
-    <w:qFormat/>
+  <w:style w:type="character" w:styleId="Hyperlink">
+    <w:name w:val="Hyperlink"/>
+    <w:basedOn w:val="DefaultParagraphFont"/>
+    <w:uiPriority w:val="99"/>
+    <w:unhideWhenUsed/>
+    <w:rsid w:val="003A1EE9"/>
     <w:rPr>
-      <w:rFonts w:cs="Times New Roman"/>
+      <w:color w:val="0000FF" w:themeColor="hyperlink"/>
+      <w:u w:val="single"/>
     </w:rPr>
   </w:style>
-  <w:style w:type="character" w:customStyle="1" w:styleId="ListLabel2">
-    <w:name w:val="ListLabel 2"/>
+  <w:style w:type="character" w:styleId="UnresolvedMention">
+    <w:name w:val="Unresolved Mention"/>
+    <w:basedOn w:val="DefaultParagraphFont"/>
+    <w:uiPriority w:val="99"/>
+    <w:semiHidden/>
+    <w:unhideWhenUsed/>
     <w:qFormat/>
+    <w:rsid w:val="003A1EE9"/>
     <w:rPr>
-      <w:rFonts w:cs="Times New Roman"/>
+      <w:color w:val="605E5C"/>
+      <w:shd w:val="clear" w:color="auto" w:fill="E1DFDD"/>
     </w:rPr>
-  </w:style>
-  <w:style w:type="character" w:customStyle="1" w:styleId="ListLabel3">
-    <w:name w:val="ListLabel 3"/>
-    <w:qFormat/>
-    <w:rPr>
-      <w:rFonts w:cs="Times New Roman"/>
-    </w:rPr>
-  </w:style>
-  <w:style w:type="character" w:customStyle="1" w:styleId="ListLabel4">
-    <w:name w:val="ListLabel 4"/>
-    <w:qFormat/>
-    <w:rPr>
-      <w:rFonts w:cs="Times New Roman"/>
-    </w:rPr>
-  </w:style>
-  <w:style w:type="character" w:customStyle="1" w:styleId="ListLabel5">
-    <w:name w:val="ListLabel 5"/>
-    <w:qFormat/>
-    <w:rPr>
-      <w:rFonts w:cs="Times New Roman"/>
-    </w:rPr>
-  </w:style>
-  <w:style w:type="character" w:customStyle="1" w:styleId="ListLabel6">
-    <w:name w:val="ListLabel 6"/>
-    <w:qFormat/>
-    <w:rPr>
-      <w:rFonts w:cs="Times New Roman"/>
-    </w:rPr>
-  </w:style>
-  <w:style w:type="character" w:customStyle="1" w:styleId="ListLabel7">
-    <w:name w:val="ListLabel 7"/>
-    <w:qFormat/>
-    <w:rPr>
-      <w:rFonts w:cs="Times New Roman"/>
-    </w:rPr>
-  </w:style>
-  <w:style w:type="character" w:customStyle="1" w:styleId="ListLabel8">
-    <w:name w:val="ListLabel 8"/>
-    <w:qFormat/>
-    <w:rPr>
-      <w:rFonts w:cs="Times New Roman"/>
-    </w:rPr>
-  </w:style>
-  <w:style w:type="character" w:customStyle="1" w:styleId="ListLabel9">
-    <w:name w:val="ListLabel 9"/>
-    <w:qFormat/>
   </w:style>
   <w:style w:type="paragraph" w:customStyle="1" w:styleId="Heading">
     <w:name w:val="Heading"/>
@@ -1980,29 +2065,6 @@
       <w:ind w:left="720"/>
       <w:contextualSpacing/>
     </w:pPr>
-  </w:style>
-  <w:style w:type="character" w:styleId="Hyperlink">
-    <w:name w:val="Hyperlink"/>
-    <w:basedOn w:val="DefaultParagraphFont"/>
-    <w:uiPriority w:val="99"/>
-    <w:unhideWhenUsed/>
-    <w:rsid w:val="003A1EE9"/>
-    <w:rPr>
-      <w:color w:val="0000FF" w:themeColor="hyperlink"/>
-      <w:u w:val="single"/>
-    </w:rPr>
-  </w:style>
-  <w:style w:type="character" w:styleId="UnresolvedMention">
-    <w:name w:val="Unresolved Mention"/>
-    <w:basedOn w:val="DefaultParagraphFont"/>
-    <w:uiPriority w:val="99"/>
-    <w:semiHidden/>
-    <w:unhideWhenUsed/>
-    <w:rsid w:val="003A1EE9"/>
-    <w:rPr>
-      <w:color w:val="605E5C"/>
-      <w:shd w:val="clear" w:color="auto" w:fill="E1DFDD"/>
-    </w:rPr>
   </w:style>
 </w:styles>
 </file>

</xml_diff>